<commit_message>
Optimized and diagram repaired
</commit_message>
<xml_diff>
--- a/Documentation.docx
+++ b/Documentation.docx
@@ -67,26 +67,26 @@
           <w:noProof/>
         </w:rPr>
         <w:drawing>
-          <wp:anchor distT="0" distB="0" distL="114300" distR="114300" simplePos="0" relativeHeight="251658240" behindDoc="1" locked="0" layoutInCell="1" allowOverlap="1" wp14:anchorId="6C356599" wp14:editId="09F5AA17">
+          <wp:anchor distT="0" distB="0" distL="114300" distR="114300" simplePos="0" relativeHeight="251658240" behindDoc="1" locked="0" layoutInCell="1" allowOverlap="1" wp14:anchorId="6C356599" wp14:editId="3382C1C6">
             <wp:simplePos x="0" y="0"/>
             <wp:positionH relativeFrom="column">
-              <wp:posOffset>-871220</wp:posOffset>
+              <wp:posOffset>-869950</wp:posOffset>
             </wp:positionH>
             <wp:positionV relativeFrom="paragraph">
-              <wp:posOffset>234315</wp:posOffset>
+              <wp:posOffset>233045</wp:posOffset>
             </wp:positionV>
-            <wp:extent cx="7490460" cy="5919470"/>
+            <wp:extent cx="7489825" cy="5919470"/>
             <wp:effectExtent l="0" t="0" r="0" b="5080"/>
             <wp:wrapTight wrapText="bothSides">
               <wp:wrapPolygon edited="0">
                 <wp:start x="0" y="0"/>
                 <wp:lineTo x="0" y="21549"/>
-                <wp:lineTo x="21534" y="21549"/>
-                <wp:lineTo x="21534" y="0"/>
+                <wp:lineTo x="21536" y="21549"/>
+                <wp:lineTo x="21536" y="0"/>
                 <wp:lineTo x="0" y="0"/>
               </wp:wrapPolygon>
             </wp:wrapTight>
-            <wp:docPr id="719223395" name="Picture 1" descr="A picture containing text, diagram, plan, sketch&#10;&#10;Description automatically generated"/>
+            <wp:docPr id="719223395" name="Picture 1"/>
             <wp:cNvGraphicFramePr>
               <a:graphicFrameLocks xmlns:a="http://schemas.openxmlformats.org/drawingml/2006/main" noChangeAspect="1"/>
             </wp:cNvGraphicFramePr>
@@ -94,7 +94,7 @@
               <a:graphicData uri="http://schemas.openxmlformats.org/drawingml/2006/picture">
                 <pic:pic xmlns:pic="http://schemas.openxmlformats.org/drawingml/2006/picture">
                   <pic:nvPicPr>
-                    <pic:cNvPr id="719223395" name="Picture 1" descr="A picture containing text, diagram, plan, sketch&#10;&#10;Description automatically generated"/>
+                    <pic:cNvPr id="719223395" name="Picture 1"/>
                     <pic:cNvPicPr>
                       <a:picLocks noChangeAspect="1" noChangeArrowheads="1"/>
                     </pic:cNvPicPr>
@@ -107,7 +107,6 @@
                         </a:ext>
                       </a:extLst>
                     </a:blip>
-                    <a:srcRect/>
                     <a:stretch>
                       <a:fillRect/>
                     </a:stretch>
@@ -115,7 +114,7 @@
                   <pic:spPr bwMode="auto">
                     <a:xfrm>
                       <a:off x="0" y="0"/>
-                      <a:ext cx="7490460" cy="5919470"/>
+                      <a:ext cx="7489825" cy="5919470"/>
                     </a:xfrm>
                     <a:prstGeom prst="rect">
                       <a:avLst/>
@@ -299,17 +298,35 @@
       <w:r>
         <w:t>, for instance in the ‘Player’ class ‘</w:t>
       </w:r>
+      <w:proofErr w:type="spellStart"/>
+      <w:proofErr w:type="gramStart"/>
       <w:r>
         <w:t>add</w:t>
       </w:r>
       <w:r>
-        <w:t>Points()</w:t>
+        <w:t>Points</w:t>
+      </w:r>
+      <w:proofErr w:type="spellEnd"/>
+      <w:r>
+        <w:t>(</w:t>
+      </w:r>
+      <w:proofErr w:type="gramEnd"/>
+      <w:r>
+        <w:t>)</w:t>
       </w:r>
       <w:r>
         <w:t xml:space="preserve">’ and </w:t>
       </w:r>
       <w:r>
-        <w:t>‘addPoints(int add)’</w:t>
+        <w:t>‘</w:t>
+      </w:r>
+      <w:proofErr w:type="spellStart"/>
+      <w:r>
+        <w:t>addPoints</w:t>
+      </w:r>
+      <w:proofErr w:type="spellEnd"/>
+      <w:r>
+        <w:t>(int add)’</w:t>
       </w:r>
       <w:r>
         <w:t xml:space="preserve"> where in the first case the points are simply incremented and in the seco</w:t>
@@ -410,6 +427,92 @@
       <w:r>
         <w:t>Builder design pattern</w:t>
       </w:r>
+      <w:r>
+        <w:t xml:space="preserve"> </w:t>
+      </w:r>
+      <w:r>
+        <w:t>in ‘</w:t>
+      </w:r>
+      <w:proofErr w:type="spellStart"/>
+      <w:r>
+        <w:t>GUIPackage</w:t>
+      </w:r>
+      <w:proofErr w:type="spellEnd"/>
+      <w:r>
+        <w:t>’ – classes</w:t>
+      </w:r>
+      <w:r>
+        <w:t xml:space="preserve"> ‘</w:t>
+      </w:r>
+      <w:proofErr w:type="spellStart"/>
+      <w:r>
+        <w:t>BuilderInterface</w:t>
+      </w:r>
+      <w:proofErr w:type="spellEnd"/>
+      <w:r>
+        <w:t>’,</w:t>
+      </w:r>
+      <w:r>
+        <w:t xml:space="preserve"> ‘</w:t>
+      </w:r>
+      <w:r>
+        <w:t>Builder’</w:t>
+      </w:r>
+      <w:r>
+        <w:t>, ‘</w:t>
+      </w:r>
+      <w:proofErr w:type="spellStart"/>
+      <w:r>
+        <w:t>StoryBuilder</w:t>
+      </w:r>
+      <w:proofErr w:type="spellEnd"/>
+      <w:r>
+        <w:t>’, ‘</w:t>
+      </w:r>
+      <w:proofErr w:type="spellStart"/>
+      <w:r>
+        <w:t>QuestionsBuilder</w:t>
+      </w:r>
+      <w:proofErr w:type="spellEnd"/>
+      <w:r>
+        <w:t>’</w:t>
+      </w:r>
+      <w:r>
+        <w:t xml:space="preserve"> and ‘</w:t>
+      </w:r>
+      <w:proofErr w:type="spellStart"/>
+      <w:r>
+        <w:t>StatsBuilder</w:t>
+      </w:r>
+      <w:proofErr w:type="spellEnd"/>
+      <w:r>
+        <w:t xml:space="preserve">’ – used in </w:t>
+      </w:r>
+      <w:proofErr w:type="gramStart"/>
+      <w:r>
+        <w:t>e.g.</w:t>
+      </w:r>
+      <w:proofErr w:type="gramEnd"/>
+      <w:r>
+        <w:t xml:space="preserve"> ‘</w:t>
+      </w:r>
+      <w:proofErr w:type="spellStart"/>
+      <w:r>
+        <w:t>Stor</w:t>
+      </w:r>
+      <w:r>
+        <w:t>ies</w:t>
+      </w:r>
+      <w:r>
+        <w:t>Package.Charms</w:t>
+      </w:r>
+      <w:proofErr w:type="spellEnd"/>
+      <w:r>
+        <w:t>’</w:t>
+      </w:r>
+      <w:r>
+        <w:t xml:space="preserve"> </w:t>
+      </w:r>
     </w:p>
     <w:p>
       <w:pPr>
@@ -425,6 +528,36 @@
       <w:r>
         <w:t>exception</w:t>
       </w:r>
+      <w:r>
+        <w:t xml:space="preserve"> in ‘</w:t>
+      </w:r>
+      <w:proofErr w:type="spellStart"/>
+      <w:r>
+        <w:t>GamePackage</w:t>
+      </w:r>
+      <w:proofErr w:type="spellEnd"/>
+      <w:r>
+        <w:t>’ – class ‘</w:t>
+      </w:r>
+      <w:proofErr w:type="spellStart"/>
+      <w:r>
+        <w:t>NewGameException</w:t>
+      </w:r>
+      <w:proofErr w:type="spellEnd"/>
+      <w:r>
+        <w:t>’</w:t>
+      </w:r>
+      <w:r>
+        <w:t xml:space="preserve"> – used in</w:t>
+      </w:r>
+      <w:r>
+        <w:t xml:space="preserve"> ‘</w:t>
+      </w:r>
+      <w:proofErr w:type="gramStart"/>
+      <w:r>
+        <w:t>Game’</w:t>
+      </w:r>
+      <w:proofErr w:type="gramEnd"/>
     </w:p>
     <w:p>
       <w:pPr>
@@ -437,6 +570,19 @@
       <w:r>
         <w:t>GUI – which counts as 2 criteria</w:t>
       </w:r>
+      <w:r>
+        <w:t xml:space="preserve"> - ‘</w:t>
+      </w:r>
+      <w:proofErr w:type="spellStart"/>
+      <w:proofErr w:type="gramStart"/>
+      <w:r>
+        <w:t>GUIPackage</w:t>
+      </w:r>
+      <w:proofErr w:type="spellEnd"/>
+      <w:proofErr w:type="gramEnd"/>
+      <w:r>
+        <w:t>’</w:t>
+      </w:r>
     </w:p>
     <w:p>
       <w:pPr>
@@ -449,6 +595,28 @@
       <w:r>
         <w:t>Multithreading</w:t>
       </w:r>
+      <w:r>
+        <w:t xml:space="preserve"> </w:t>
+      </w:r>
+      <w:r>
+        <w:t>in ‘</w:t>
+      </w:r>
+      <w:proofErr w:type="spellStart"/>
+      <w:r>
+        <w:t>StoriesPackage</w:t>
+      </w:r>
+      <w:proofErr w:type="spellEnd"/>
+      <w:r>
+        <w:t>’ in every class that extends ‘</w:t>
+      </w:r>
+      <w:proofErr w:type="gramStart"/>
+      <w:r>
+        <w:t>Story</w:t>
+      </w:r>
+      <w:proofErr w:type="gramEnd"/>
+      <w:r>
+        <w:t>’</w:t>
+      </w:r>
     </w:p>
     <w:p>
       <w:pPr>
@@ -461,6 +629,29 @@
       <w:r>
         <w:t>RTTI</w:t>
       </w:r>
+      <w:r>
+        <w:t xml:space="preserve"> in ‘</w:t>
+      </w:r>
+      <w:proofErr w:type="spellStart"/>
+      <w:r>
+        <w:t>StoriesPackage</w:t>
+      </w:r>
+      <w:proofErr w:type="spellEnd"/>
+      <w:r>
+        <w:t xml:space="preserve">’ </w:t>
+      </w:r>
+      <w:r>
+        <w:t>–</w:t>
+      </w:r>
+      <w:r>
+        <w:t xml:space="preserve"> </w:t>
+      </w:r>
+      <w:r>
+        <w:t>class</w:t>
+      </w:r>
+      <w:r>
+        <w:t xml:space="preserve"> ‘Story’</w:t>
+      </w:r>
     </w:p>
     <w:p>
       <w:pPr>
@@ -472,6 +663,25 @@
       </w:pPr>
       <w:r>
         <w:t>Lambda expressions</w:t>
+      </w:r>
+      <w:r>
+        <w:t xml:space="preserve"> in every </w:t>
+      </w:r>
+      <w:proofErr w:type="spellStart"/>
+      <w:proofErr w:type="gramStart"/>
+      <w:r>
+        <w:t>ifDone</w:t>
+      </w:r>
+      <w:proofErr w:type="spellEnd"/>
+      <w:r>
+        <w:t>(</w:t>
+      </w:r>
+      <w:proofErr w:type="gramEnd"/>
+      <w:r>
+        <w:t xml:space="preserve">) method and </w:t>
+      </w:r>
+      <w:r>
+        <w:t>more</w:t>
       </w:r>
     </w:p>
     <w:p>
@@ -512,28 +722,8 @@
       </w:r>
     </w:p>
     <w:p>
-      <w:pPr>
-        <w:pStyle w:val="ListParagraph"/>
-        <w:numPr>
-          <w:ilvl w:val="0"/>
-          <w:numId w:val="8"/>
-        </w:numPr>
-        <w:ind w:left="540" w:hanging="540"/>
-        <w:rPr>
-          <w:b/>
-          <w:bCs/>
-          <w:sz w:val="26"/>
-          <w:szCs w:val="26"/>
-        </w:rPr>
-      </w:pPr>
-      <w:r>
-        <w:rPr>
-          <w:b/>
-          <w:bCs/>
-          <w:sz w:val="26"/>
-          <w:szCs w:val="26"/>
-        </w:rPr>
-        <w:t>Conclusion</w:t>
+      <w:r>
+        <w:t xml:space="preserve"> </w:t>
       </w:r>
     </w:p>
     <w:sectPr>

</xml_diff>

<commit_message>
Stories finished and some debugging
</commit_message>
<xml_diff>
--- a/Documentation.docx
+++ b/Documentation.docx
@@ -44,7 +44,132 @@
           <w:sz w:val="26"/>
           <w:szCs w:val="26"/>
         </w:rPr>
-        <w:t>Introduction</w:t>
+        <w:t>Pro</w:t>
+      </w:r>
+      <w:r>
+        <w:rPr>
+          <w:b/>
+          <w:bCs/>
+          <w:sz w:val="26"/>
+          <w:szCs w:val="26"/>
+        </w:rPr>
+        <w:t>ject Objective</w:t>
+      </w:r>
+    </w:p>
+    <w:p>
+      <w:r>
+        <w:t xml:space="preserve">The assignment was to create an application that would somehow implement </w:t>
+      </w:r>
+      <w:r>
+        <w:t xml:space="preserve">planning of </w:t>
+      </w:r>
+      <w:r>
+        <w:t>a</w:t>
+      </w:r>
+      <w:r>
+        <w:t xml:space="preserve"> trip. As for my </w:t>
+      </w:r>
+      <w:r>
+        <w:t>application,</w:t>
+      </w:r>
+      <w:r>
+        <w:t xml:space="preserve"> I’ve chosen to create a game</w:t>
+      </w:r>
+      <w:r>
+        <w:t>,</w:t>
+      </w:r>
+      <w:r>
+        <w:t xml:space="preserve"> set in </w:t>
+      </w:r>
+      <w:r>
+        <w:t xml:space="preserve">the </w:t>
+      </w:r>
+      <w:r>
+        <w:t>Harry Potter universe</w:t>
+      </w:r>
+      <w:r>
+        <w:t xml:space="preserve">, concretely in Hogwarts. </w:t>
+      </w:r>
+      <w:r>
+        <w:t xml:space="preserve">The story is that a </w:t>
+      </w:r>
+      <w:r>
+        <w:t xml:space="preserve">teenager </w:t>
+      </w:r>
+      <w:r>
+        <w:t xml:space="preserve">comes to </w:t>
+      </w:r>
+      <w:r>
+        <w:t xml:space="preserve">Open </w:t>
+      </w:r>
+      <w:r>
+        <w:t>Door’s Day</w:t>
+      </w:r>
+      <w:r>
+        <w:t xml:space="preserve"> to </w:t>
+      </w:r>
+      <w:r>
+        <w:t>Ho</w:t>
+      </w:r>
+      <w:r>
+        <w:t>gwarts to gain their first impression. Howe</w:t>
+      </w:r>
+      <w:r>
+        <w:t>ver</w:t>
+      </w:r>
+      <w:r>
+        <w:t xml:space="preserve">, </w:t>
+      </w:r>
+      <w:r>
+        <w:t>the castle is big, and they won’t be able to go everywhere</w:t>
+      </w:r>
+      <w:r>
+        <w:t xml:space="preserve">, therefore they need to </w:t>
+      </w:r>
+      <w:r>
+        <w:t>plan the trip. After the planning, the player visits the places they</w:t>
+      </w:r>
+      <w:r>
+        <w:t xml:space="preserve">’ve chosen where </w:t>
+      </w:r>
+      <w:r>
+        <w:t xml:space="preserve">the teachers explain </w:t>
+      </w:r>
+      <w:r>
+        <w:t xml:space="preserve">the subjects of their specialization. </w:t>
+      </w:r>
+      <w:r>
+        <w:t xml:space="preserve">The player </w:t>
+      </w:r>
+      <w:r>
+        <w:t>can, however,</w:t>
+      </w:r>
+      <w:r>
+        <w:t xml:space="preserve"> decide to change the </w:t>
+      </w:r>
+      <w:r>
+        <w:t xml:space="preserve">plan after the </w:t>
+      </w:r>
+      <w:r>
+        <w:t xml:space="preserve">visiting places </w:t>
+      </w:r>
+      <w:r>
+        <w:t>had started, and they can freely do that</w:t>
+      </w:r>
+      <w:r>
+        <w:t xml:space="preserve">, however, no visitor can visit the same place more than once. After the trip, there is a short </w:t>
+      </w:r>
+      <w:r>
+        <w:t xml:space="preserve">quiz, personalized </w:t>
+      </w:r>
+      <w:r>
+        <w:t xml:space="preserve">according to the places visited. </w:t>
+      </w:r>
+      <w:r>
+        <w:t xml:space="preserve">In the end the player gets to know </w:t>
+      </w:r>
+      <w:r>
+        <w:t>how they did, so they’ll receive statistics. The player can be customized.</w:t>
       </w:r>
     </w:p>
     <w:p>
@@ -67,22 +192,22 @@
           <w:noProof/>
         </w:rPr>
         <w:drawing>
-          <wp:anchor distT="0" distB="0" distL="114300" distR="114300" simplePos="0" relativeHeight="251658240" behindDoc="1" locked="0" layoutInCell="1" allowOverlap="1" wp14:anchorId="6C356599" wp14:editId="3382C1C6">
+          <wp:anchor distT="0" distB="0" distL="114300" distR="114300" simplePos="0" relativeHeight="251658240" behindDoc="1" locked="0" layoutInCell="1" allowOverlap="1" wp14:anchorId="6C356599" wp14:editId="359A097A">
             <wp:simplePos x="0" y="0"/>
-            <wp:positionH relativeFrom="column">
-              <wp:posOffset>-869950</wp:posOffset>
+            <wp:positionH relativeFrom="page">
+              <wp:align>right</wp:align>
             </wp:positionH>
             <wp:positionV relativeFrom="paragraph">
-              <wp:posOffset>233045</wp:posOffset>
+              <wp:posOffset>305998</wp:posOffset>
             </wp:positionV>
-            <wp:extent cx="7489825" cy="5919470"/>
-            <wp:effectExtent l="0" t="0" r="0" b="5080"/>
+            <wp:extent cx="7559534" cy="5973923"/>
+            <wp:effectExtent l="0" t="0" r="3810" b="8255"/>
             <wp:wrapTight wrapText="bothSides">
               <wp:wrapPolygon edited="0">
                 <wp:start x="0" y="0"/>
-                <wp:lineTo x="0" y="21549"/>
-                <wp:lineTo x="21536" y="21549"/>
-                <wp:lineTo x="21536" y="0"/>
+                <wp:lineTo x="0" y="21561"/>
+                <wp:lineTo x="21556" y="21561"/>
+                <wp:lineTo x="21556" y="0"/>
                 <wp:lineTo x="0" y="0"/>
               </wp:wrapPolygon>
             </wp:wrapTight>
@@ -114,7 +239,7 @@
                   <pic:spPr bwMode="auto">
                     <a:xfrm>
                       <a:off x="0" y="0"/>
-                      <a:ext cx="7489825" cy="5919470"/>
+                      <a:ext cx="7559534" cy="5973923"/>
                     </a:xfrm>
                     <a:prstGeom prst="rect">
                       <a:avLst/>
@@ -143,6 +268,15 @@
           <w:sz w:val="26"/>
           <w:szCs w:val="26"/>
         </w:rPr>
+        <w:t xml:space="preserve">Class </w:t>
+      </w:r>
+      <w:r>
+        <w:rPr>
+          <w:b/>
+          <w:bCs/>
+          <w:sz w:val="26"/>
+          <w:szCs w:val="26"/>
+        </w:rPr>
         <w:t>Diagram</w:t>
       </w:r>
     </w:p>
@@ -168,6 +302,7 @@
           <w:sz w:val="26"/>
           <w:szCs w:val="26"/>
         </w:rPr>
+        <w:lastRenderedPageBreak/>
         <w:t>Evaluation criteria</w:t>
       </w:r>
     </w:p>
@@ -298,35 +433,17 @@
       <w:r>
         <w:t>, for instance in the ‘Player’ class ‘</w:t>
       </w:r>
-      <w:proofErr w:type="spellStart"/>
-      <w:proofErr w:type="gramStart"/>
       <w:r>
         <w:t>add</w:t>
       </w:r>
       <w:r>
-        <w:t>Points</w:t>
-      </w:r>
-      <w:proofErr w:type="spellEnd"/>
-      <w:r>
-        <w:t>(</w:t>
-      </w:r>
-      <w:proofErr w:type="gramEnd"/>
-      <w:r>
-        <w:t>)</w:t>
+        <w:t>Points()</w:t>
       </w:r>
       <w:r>
         <w:t xml:space="preserve">’ and </w:t>
       </w:r>
       <w:r>
-        <w:t>‘</w:t>
-      </w:r>
-      <w:proofErr w:type="spellStart"/>
-      <w:r>
-        <w:t>addPoints</w:t>
-      </w:r>
-      <w:proofErr w:type="spellEnd"/>
-      <w:r>
-        <w:t>(int add)’</w:t>
+        <w:t>‘addPoints(int add)’</w:t>
       </w:r>
       <w:r>
         <w:t xml:space="preserve"> where in the first case the points are simply incremented and in the seco</w:t>
@@ -344,17 +461,19 @@
         <w:t>very class</w:t>
       </w:r>
       <w:r>
-        <w:t xml:space="preserve"> where it </w:t>
-      </w:r>
-      <w:r>
-        <w:lastRenderedPageBreak/>
-        <w:t>is necessary is encapsulated correctly.</w:t>
+        <w:t xml:space="preserve"> where it is necessary is encapsulated correctly.</w:t>
       </w:r>
       <w:r>
         <w:t xml:space="preserve"> </w:t>
       </w:r>
       <w:r>
-        <w:t>The aggregation is used throughout virtually the whole project.</w:t>
+        <w:t>The aggregation is used throughout virtually the whole project</w:t>
+      </w:r>
+      <w:r>
+        <w:t xml:space="preserve"> as </w:t>
+      </w:r>
+      <w:r>
+        <w:t>can be seen in the diagram above.</w:t>
       </w:r>
     </w:p>
     <w:p>
@@ -431,84 +550,31 @@
         <w:t xml:space="preserve"> </w:t>
       </w:r>
       <w:r>
-        <w:t>in ‘</w:t>
-      </w:r>
-      <w:proofErr w:type="spellStart"/>
-      <w:r>
-        <w:t>GUIPackage</w:t>
-      </w:r>
-      <w:proofErr w:type="spellEnd"/>
-      <w:r>
-        <w:t>’ – classes</w:t>
+        <w:t>in ‘GUIPackage’ – classes</w:t>
+      </w:r>
+      <w:r>
+        <w:t xml:space="preserve"> ‘BuilderInterface’,</w:t>
       </w:r>
       <w:r>
         <w:t xml:space="preserve"> ‘</w:t>
       </w:r>
-      <w:proofErr w:type="spellStart"/>
-      <w:r>
-        <w:t>BuilderInterface</w:t>
-      </w:r>
-      <w:proofErr w:type="spellEnd"/>
-      <w:r>
-        <w:t>’,</w:t>
-      </w:r>
-      <w:r>
-        <w:t xml:space="preserve"> ‘</w:t>
-      </w:r>
       <w:r>
         <w:t>Builder’</w:t>
       </w:r>
       <w:r>
-        <w:t>, ‘</w:t>
-      </w:r>
-      <w:proofErr w:type="spellStart"/>
-      <w:r>
-        <w:t>StoryBuilder</w:t>
-      </w:r>
-      <w:proofErr w:type="spellEnd"/>
-      <w:r>
-        <w:t>’, ‘</w:t>
-      </w:r>
-      <w:proofErr w:type="spellStart"/>
-      <w:r>
-        <w:t>QuestionsBuilder</w:t>
-      </w:r>
-      <w:proofErr w:type="spellEnd"/>
-      <w:r>
-        <w:t>’</w:t>
-      </w:r>
-      <w:r>
-        <w:t xml:space="preserve"> and ‘</w:t>
-      </w:r>
-      <w:proofErr w:type="spellStart"/>
-      <w:r>
-        <w:t>StatsBuilder</w:t>
-      </w:r>
-      <w:proofErr w:type="spellEnd"/>
-      <w:r>
-        <w:t xml:space="preserve">’ – used in </w:t>
-      </w:r>
-      <w:proofErr w:type="gramStart"/>
-      <w:r>
-        <w:t>e.g.</w:t>
-      </w:r>
-      <w:proofErr w:type="gramEnd"/>
-      <w:r>
-        <w:t xml:space="preserve"> ‘</w:t>
-      </w:r>
-      <w:proofErr w:type="spellStart"/>
-      <w:r>
-        <w:t>Stor</w:t>
+        <w:t>, ‘StoryBuilder’, ‘QuestionsBuilder’</w:t>
+      </w:r>
+      <w:r>
+        <w:t xml:space="preserve"> and ‘StatsBuilder’ – used in </w:t>
+      </w:r>
+      <w:r>
+        <w:t>e.g. ‘Stor</w:t>
       </w:r>
       <w:r>
         <w:t>ies</w:t>
       </w:r>
       <w:r>
-        <w:t>Package.Charms</w:t>
-      </w:r>
-      <w:proofErr w:type="spellEnd"/>
-      <w:r>
-        <w:t>’</w:t>
+        <w:t>Package.Charms’</w:t>
       </w:r>
       <w:r>
         <w:t xml:space="preserve"> </w:t>
@@ -529,21 +595,11 @@
         <w:t>exception</w:t>
       </w:r>
       <w:r>
-        <w:t xml:space="preserve"> in ‘</w:t>
-      </w:r>
-      <w:proofErr w:type="spellStart"/>
-      <w:r>
-        <w:t>GamePackage</w:t>
-      </w:r>
-      <w:proofErr w:type="spellEnd"/>
-      <w:r>
-        <w:t>’ – class ‘</w:t>
-      </w:r>
-      <w:proofErr w:type="spellStart"/>
+        <w:t xml:space="preserve"> in ‘GamePackage’ – class ‘</w:t>
+      </w:r>
       <w:r>
         <w:t>NewGameException</w:t>
       </w:r>
-      <w:proofErr w:type="spellEnd"/>
       <w:r>
         <w:t>’</w:t>
       </w:r>
@@ -551,13 +607,8 @@
         <w:t xml:space="preserve"> – used in</w:t>
       </w:r>
       <w:r>
-        <w:t xml:space="preserve"> ‘</w:t>
-      </w:r>
-      <w:proofErr w:type="gramStart"/>
-      <w:r>
-        <w:t>Game’</w:t>
-      </w:r>
-      <w:proofErr w:type="gramEnd"/>
+        <w:t xml:space="preserve"> ‘Game’</w:t>
+      </w:r>
     </w:p>
     <w:p>
       <w:pPr>
@@ -571,17 +622,7 @@
         <w:t>GUI – which counts as 2 criteria</w:t>
       </w:r>
       <w:r>
-        <w:t xml:space="preserve"> - ‘</w:t>
-      </w:r>
-      <w:proofErr w:type="spellStart"/>
-      <w:proofErr w:type="gramStart"/>
-      <w:r>
-        <w:t>GUIPackage</w:t>
-      </w:r>
-      <w:proofErr w:type="spellEnd"/>
-      <w:proofErr w:type="gramEnd"/>
-      <w:r>
-        <w:t>’</w:t>
+        <w:t xml:space="preserve"> - ‘GUIPackage’</w:t>
       </w:r>
     </w:p>
     <w:p>
@@ -599,23 +640,7 @@
         <w:t xml:space="preserve"> </w:t>
       </w:r>
       <w:r>
-        <w:t>in ‘</w:t>
-      </w:r>
-      <w:proofErr w:type="spellStart"/>
-      <w:r>
-        <w:t>StoriesPackage</w:t>
-      </w:r>
-      <w:proofErr w:type="spellEnd"/>
-      <w:r>
-        <w:t>’ in every class that extends ‘</w:t>
-      </w:r>
-      <w:proofErr w:type="gramStart"/>
-      <w:r>
-        <w:t>Story</w:t>
-      </w:r>
-      <w:proofErr w:type="gramEnd"/>
-      <w:r>
-        <w:t>’</w:t>
+        <w:t>in ‘StoriesPackage’ in every class that extends ‘Story’</w:t>
       </w:r>
     </w:p>
     <w:p>
@@ -630,15 +655,7 @@
         <w:t>RTTI</w:t>
       </w:r>
       <w:r>
-        <w:t xml:space="preserve"> in ‘</w:t>
-      </w:r>
-      <w:proofErr w:type="spellStart"/>
-      <w:r>
-        <w:t>StoriesPackage</w:t>
-      </w:r>
-      <w:proofErr w:type="spellEnd"/>
-      <w:r>
-        <w:t xml:space="preserve">’ </w:t>
+        <w:t xml:space="preserve"> in ‘StoriesPackage’ </w:t>
       </w:r>
       <w:r>
         <w:t>–</w:t>
@@ -665,20 +682,7 @@
         <w:t>Lambda expressions</w:t>
       </w:r>
       <w:r>
-        <w:t xml:space="preserve"> in every </w:t>
-      </w:r>
-      <w:proofErr w:type="spellStart"/>
-      <w:proofErr w:type="gramStart"/>
-      <w:r>
-        <w:t>ifDone</w:t>
-      </w:r>
-      <w:proofErr w:type="spellEnd"/>
-      <w:r>
-        <w:t>(</w:t>
-      </w:r>
-      <w:proofErr w:type="gramEnd"/>
-      <w:r>
-        <w:t xml:space="preserve">) method and </w:t>
+        <w:t xml:space="preserve"> in every ifDone() method and </w:t>
       </w:r>
       <w:r>
         <w:t>more</w:t>
@@ -694,6 +698,12 @@
       </w:pPr>
       <w:r>
         <w:t>Serialization</w:t>
+      </w:r>
+      <w:r>
+        <w:t xml:space="preserve"> </w:t>
+      </w:r>
+      <w:r>
+        <w:t>e.g. in ‘Game’ class</w:t>
       </w:r>
     </w:p>
     <w:p>

</xml_diff>